<commit_message>
Added a few more examples and descriptions
Added 'SQL integration' to Implementation part. Added types of testing to the Testing part. Added a maintenance part to the Demonstration and Maintenance part.
</commit_message>
<xml_diff>
--- a/GarryIngles.Waterfall.docx
+++ b/GarryIngles.Waterfall.docx
@@ -9,6 +9,21 @@
     </w:p>
     <w:p>
       <w:pPr>
+        <w:rPr>
+          <w:i/>
+          <w:iCs/>
+        </w:rPr>
+      </w:pPr>
+      <w:r>
+        <w:rPr>
+          <w:i/>
+          <w:iCs/>
+        </w:rPr>
+        <w:t>Peter’s edits in italics</w:t>
+      </w:r>
+    </w:p>
+    <w:p>
+      <w:pPr>
         <w:pStyle w:val="ListParagraph"/>
         <w:numPr>
           <w:ilvl w:val="0"/>
@@ -244,6 +259,22 @@
         </w:numPr>
       </w:pPr>
       <w:r>
+        <w:rPr>
+          <w:i/>
+          <w:iCs/>
+        </w:rPr>
+        <w:t>Integrate SQL in code</w:t>
+      </w:r>
+    </w:p>
+    <w:p>
+      <w:pPr>
+        <w:pStyle w:val="ListParagraph"/>
+        <w:numPr>
+          <w:ilvl w:val="1"/>
+          <w:numId w:val="1"/>
+        </w:numPr>
+      </w:pPr>
+      <w:r>
         <w:t>Establishing permissions</w:t>
       </w:r>
     </w:p>
@@ -314,6 +345,22 @@
       <w:pPr>
         <w:pStyle w:val="ListParagraph"/>
         <w:numPr>
+          <w:ilvl w:val="1"/>
+          <w:numId w:val="1"/>
+        </w:numPr>
+      </w:pPr>
+      <w:r>
+        <w:rPr>
+          <w:i/>
+          <w:iCs/>
+        </w:rPr>
+        <w:t>Test each of the user types, and go through a typical user cycle that each one would have to do</w:t>
+      </w:r>
+    </w:p>
+    <w:p>
+      <w:pPr>
+        <w:pStyle w:val="ListParagraph"/>
+        <w:numPr>
           <w:ilvl w:val="0"/>
           <w:numId w:val="1"/>
         </w:numPr>
@@ -321,6 +368,16 @@
       <w:r>
         <w:t>Demonstration</w:t>
       </w:r>
+      <w:r>
+        <w:t xml:space="preserve"> </w:t>
+      </w:r>
+      <w:r>
+        <w:rPr>
+          <w:i/>
+          <w:iCs/>
+        </w:rPr>
+        <w:t>and Maintenance</w:t>
+      </w:r>
     </w:p>
     <w:p>
       <w:pPr>
@@ -332,6 +389,22 @@
       </w:pPr>
       <w:r>
         <w:t>Proof of working registration software</w:t>
+      </w:r>
+    </w:p>
+    <w:p>
+      <w:pPr>
+        <w:pStyle w:val="ListParagraph"/>
+        <w:numPr>
+          <w:ilvl w:val="1"/>
+          <w:numId w:val="1"/>
+        </w:numPr>
+      </w:pPr>
+      <w:r>
+        <w:rPr>
+          <w:i/>
+          <w:iCs/>
+        </w:rPr>
+        <w:t>Keep in contact with customer for potential changes for the future</w:t>
       </w:r>
     </w:p>
     <w:sectPr>
@@ -564,6 +637,7 @@
     <w:lsdException w:name="HTML Sample" w:semiHidden="1" w:unhideWhenUsed="1"/>
     <w:lsdException w:name="HTML Typewriter" w:semiHidden="1" w:unhideWhenUsed="1"/>
     <w:lsdException w:name="HTML Variable" w:semiHidden="1" w:unhideWhenUsed="1"/>
+    <w:lsdException w:name="Normal Table" w:semiHidden="1" w:unhideWhenUsed="1"/>
     <w:lsdException w:name="annotation subject" w:semiHidden="1" w:unhideWhenUsed="1"/>
     <w:lsdException w:name="No List" w:semiHidden="1" w:unhideWhenUsed="1"/>
     <w:lsdException w:name="Outline List 1" w:semiHidden="1" w:unhideWhenUsed="1"/>
@@ -610,8 +684,10 @@
     <w:lsdException w:name="Table Subtle 2" w:semiHidden="1" w:unhideWhenUsed="1"/>
     <w:lsdException w:name="Table Web 1" w:semiHidden="1" w:unhideWhenUsed="1"/>
     <w:lsdException w:name="Table Web 2" w:semiHidden="1" w:unhideWhenUsed="1"/>
+    <w:lsdException w:name="Table Web 3" w:semiHidden="1" w:unhideWhenUsed="1"/>
     <w:lsdException w:name="Balloon Text" w:semiHidden="1" w:unhideWhenUsed="1"/>
     <w:lsdException w:name="Table Grid" w:uiPriority="39"/>
+    <w:lsdException w:name="Table Theme" w:semiHidden="1" w:unhideWhenUsed="1"/>
     <w:lsdException w:name="Placeholder Text" w:semiHidden="1"/>
     <w:lsdException w:name="No Spacing" w:uiPriority="1" w:qFormat="1"/>
     <w:lsdException w:name="Light Shading" w:uiPriority="60"/>

</xml_diff>